<commit_message>
Deleted Cancel button on SmartDocApp
</commit_message>
<xml_diff>
--- a/SmartDocMVC/App_Data/Upload/SmartDocForm.docx
+++ b/SmartDocMVC/App_Data/Upload/SmartDocForm.docx
@@ -22,7 +22,7 @@
         <w:sdtEndPr/>
         <w:sdtContent>
           <w:r>
-            <w:t>Michael</w:t>
+            <w:t>Gisela</w:t>
           </w:r>
         </w:sdtContent>
       </w:sdt>
@@ -46,7 +46,7 @@
         <w:sdtEndPr/>
         <w:sdtContent>
           <w:r>
-            <w:t>Townsend</w:t>
+            <w:t>Font</w:t>
           </w:r>
         </w:sdtContent>
       </w:sdt>
@@ -70,7 +70,7 @@
         <w:sdtEndPr/>
         <w:sdtContent>
           <w:r>
-            <w:t>33</w:t>
+            <w:t>23</w:t>
           </w:r>
         </w:sdtContent>
       </w:sdt>
@@ -777,9 +777,9 @@
 <file path=customXml/item1.xml><?xml version="1.0" encoding="utf-8"?>
 <People SDTemplate="People_Person.xml">
   <Person>
-    <fName Datatype="String" Required="true" DisplayName="First Name">Michael</fName>
-    <lName Datatype="String" Required="true" DisplayName="Last Name">Townsend</lName>
-    <Age Datatype="Integer" Required="false" DisplayName="Age">33</Age>
+    <fName Datatype="String" Required="true" DisplayName="First Name">Gisela</fName>
+    <lName Datatype="String" Required="true" DisplayName="Last Name">Font</lName>
+    <Age Datatype="Integer" Required="false" DisplayName="Age">23</Age>
   </Person>
 </People>
 </file>

</xml_diff>